<commit_message>
Mis a jour documentation technique et guide d'utilisation
</commit_message>
<xml_diff>
--- a/Documentation technique.docx
+++ b/Documentation technique.docx
@@ -105,7 +105,7 @@
                         <a:effectLst/>
                         <a:extLst>
                           <a:ext uri="{C572A759-6A51-4108-AA02-DFA0A04FC94B}">
-                            <ma14:wrappingTextBoxFlag xmlns:ma14="http://schemas.microsoft.com/office/mac/drawingml/2011/main" xmlns:w="http://schemas.openxmlformats.org/wordprocessingml/2006/main" xmlns:w10="urn:schemas-microsoft-com:office:word" xmlns:v="urn:schemas-microsoft-com:vml" xmlns:o="urn:schemas-microsoft-com:office:office" xmlns:mv="urn:schemas-microsoft-com:mac:vml" xmlns:mo="http://schemas.microsoft.com/office/mac/office/2008/main" xmlns=""/>
+                            <ma14:wrappingTextBoxFlag xmlns="" xmlns:mo="http://schemas.microsoft.com/office/mac/office/2008/main" xmlns:mv="urn:schemas-microsoft-com:mac:vml" xmlns:o="urn:schemas-microsoft-com:office:office" xmlns:v="urn:schemas-microsoft-com:vml" xmlns:w10="urn:schemas-microsoft-com:office:word" xmlns:w="http://schemas.openxmlformats.org/wordprocessingml/2006/main" xmlns:ma14="http://schemas.microsoft.com/office/mac/drawingml/2011/main"/>
                           </a:ext>
                         </a:extLst>
                       </wps:spPr>
@@ -276,7 +276,7 @@
                         <a:effectLst/>
                         <a:extLst>
                           <a:ext uri="{C572A759-6A51-4108-AA02-DFA0A04FC94B}">
-                            <ma14:wrappingTextBoxFlag xmlns:ma14="http://schemas.microsoft.com/office/mac/drawingml/2011/main" xmlns:w="http://schemas.openxmlformats.org/wordprocessingml/2006/main" xmlns:w10="urn:schemas-microsoft-com:office:word" xmlns:v="urn:schemas-microsoft-com:vml" xmlns:o="urn:schemas-microsoft-com:office:office" xmlns:mv="urn:schemas-microsoft-com:mac:vml" xmlns:mo="http://schemas.microsoft.com/office/mac/office/2008/main" xmlns=""/>
+                            <ma14:wrappingTextBoxFlag xmlns="" xmlns:mo="http://schemas.microsoft.com/office/mac/office/2008/main" xmlns:mv="urn:schemas-microsoft-com:mac:vml" xmlns:o="urn:schemas-microsoft-com:office:office" xmlns:v="urn:schemas-microsoft-com:vml" xmlns:w10="urn:schemas-microsoft-com:office:word" xmlns:w="http://schemas.openxmlformats.org/wordprocessingml/2006/main" xmlns:ma14="http://schemas.microsoft.com/office/mac/drawingml/2011/main"/>
                           </a:ext>
                         </a:extLst>
                       </wps:spPr>
@@ -392,11 +392,26 @@
         <w:t>Les notes</w:t>
       </w:r>
     </w:p>
+    <w:p/>
+    <w:p>
+      <w:pPr>
+        <w:rPr>
+          <w:rFonts w:asciiTheme="majorHAnsi" w:eastAsiaTheme="majorEastAsia" w:hAnsiTheme="majorHAnsi" w:cstheme="majorBidi"/>
+          <w:color w:val="000000" w:themeColor="text1"/>
+          <w:sz w:val="32"/>
+          <w:szCs w:val="32"/>
+        </w:rPr>
+      </w:pPr>
+      <w:r>
+        <w:br w:type="page"/>
+      </w:r>
+    </w:p>
     <w:p>
       <w:pPr>
         <w:pStyle w:val="Titre1"/>
       </w:pPr>
       <w:r>
+        <w:lastRenderedPageBreak/>
         <w:t>Les roues</w:t>
       </w:r>
     </w:p>
@@ -418,7 +433,100 @@
       </w:r>
       <w:proofErr w:type="gramEnd"/>
       <w:r>
-        <w:t xml:space="preserve"> que les points à l’exacte milieu soient x=0, y=0.</w:t>
+        <w:t xml:space="preserve"> que les points à l’exacte milieu</w:t>
+      </w:r>
+      <w:r>
+        <w:t xml:space="preserve"> de celles-ci</w:t>
+      </w:r>
+      <w:r>
+        <w:t xml:space="preserve"> soient x=0, y=0.</w:t>
+      </w:r>
+    </w:p>
+    <w:p>
+      <w:pPr>
+        <w:spacing w:after="0"/>
+        <w:jc w:val="center"/>
+      </w:pPr>
+      <w:r>
+        <w:rPr>
+          <w:noProof/>
+        </w:rPr>
+        <w:drawing>
+          <wp:inline distT="0" distB="0" distL="0" distR="0" wp14:anchorId="713E99BE" wp14:editId="725318F3">
+            <wp:extent cx="2997200" cy="1756637"/>
+            <wp:effectExtent l="0" t="0" r="0" b="0"/>
+            <wp:docPr id="3" name="Image 3"/>
+            <wp:cNvGraphicFramePr>
+              <a:graphicFrameLocks xmlns:a="http://schemas.openxmlformats.org/drawingml/2006/main" noChangeAspect="1"/>
+            </wp:cNvGraphicFramePr>
+            <a:graphic xmlns:a="http://schemas.openxmlformats.org/drawingml/2006/main">
+              <a:graphicData uri="http://schemas.openxmlformats.org/drawingml/2006/picture">
+                <pic:pic xmlns:pic="http://schemas.openxmlformats.org/drawingml/2006/picture">
+                  <pic:nvPicPr>
+                    <pic:cNvPr id="0" name="Picture 1"/>
+                    <pic:cNvPicPr>
+                      <a:picLocks noChangeAspect="1" noChangeArrowheads="1"/>
+                    </pic:cNvPicPr>
+                  </pic:nvPicPr>
+                  <pic:blipFill>
+                    <a:blip r:embed="rId6" cstate="print">
+                      <a:extLst>
+                        <a:ext uri="{28A0092B-C50C-407E-A947-70E740481C1C}">
+                          <a14:useLocalDpi xmlns:a14="http://schemas.microsoft.com/office/drawing/2010/main" val="0"/>
+                        </a:ext>
+                      </a:extLst>
+                    </a:blip>
+                    <a:srcRect/>
+                    <a:stretch>
+                      <a:fillRect/>
+                    </a:stretch>
+                  </pic:blipFill>
+                  <pic:spPr bwMode="auto">
+                    <a:xfrm>
+                      <a:off x="0" y="0"/>
+                      <a:ext cx="3012128" cy="1765386"/>
+                    </a:xfrm>
+                    <a:prstGeom prst="rect">
+                      <a:avLst/>
+                    </a:prstGeom>
+                    <a:noFill/>
+                    <a:ln>
+                      <a:noFill/>
+                    </a:ln>
+                  </pic:spPr>
+                </pic:pic>
+              </a:graphicData>
+            </a:graphic>
+          </wp:inline>
+        </w:drawing>
+      </w:r>
+    </w:p>
+    <w:p>
+      <w:pPr>
+        <w:jc w:val="center"/>
+        <w:rPr>
+          <w:color w:val="767171" w:themeColor="background2" w:themeShade="80"/>
+        </w:rPr>
+      </w:pPr>
+      <w:r>
+        <w:rPr>
+          <w:color w:val="767171" w:themeColor="background2" w:themeShade="80"/>
+        </w:rPr>
+        <w:t xml:space="preserve">Les points entre les roues sont </w:t>
+      </w:r>
+      <w:proofErr w:type="gramStart"/>
+      <w:r>
+        <w:rPr>
+          <w:color w:val="767171" w:themeColor="background2" w:themeShade="80"/>
+        </w:rPr>
+        <w:t>X;</w:t>
+      </w:r>
+      <w:proofErr w:type="gramEnd"/>
+      <w:r>
+        <w:rPr>
+          <w:color w:val="767171" w:themeColor="background2" w:themeShade="80"/>
+        </w:rPr>
+        <w:t>0 , Y;0</w:t>
       </w:r>
     </w:p>
     <w:p>
@@ -483,7 +591,7 @@
       </w:r>
       <w:proofErr w:type="gramStart"/>
       <w:r>
-        <w:t>ne soit</w:t>
+        <w:t>soit</w:t>
       </w:r>
       <w:proofErr w:type="gramEnd"/>
       <w:r>
@@ -502,7 +610,10 @@
         <w:t>Il appuie sur une note spéciale « </w:t>
       </w:r>
       <w:r>
-        <w:t>-1 vie »</w:t>
+        <w:t>perte d’une vie</w:t>
+      </w:r>
+      <w:r>
+        <w:t> »</w:t>
       </w:r>
     </w:p>
     <w:p/>
@@ -516,7 +627,13 @@
     </w:p>
     <w:p>
       <w:r>
-        <w:t>Un score est constamment affiché à l’écran. Pour chaque note « classiques » touchées, le score augmente de 30 points. Une note spéciale touchée fera augmenter le score de +50 points.</w:t>
+        <w:t>Un score est constamment affiché à l’écran. Pour chaque note « classiques » touchées, le score augmente de 30 points. Une note spéciale touchée fera augmenter le score de +</w:t>
+      </w:r>
+      <w:r>
+        <w:t>1</w:t>
+      </w:r>
+      <w:r>
+        <w:t>0 points.</w:t>
       </w:r>
     </w:p>
     <w:p/>
@@ -1156,6 +1273,25 @@
       <w:contextualSpacing/>
     </w:pPr>
   </w:style>
+  <w:style w:type="table" w:styleId="Grilledutableau">
+    <w:name w:val="Table Grid"/>
+    <w:basedOn w:val="TableauNormal"/>
+    <w:uiPriority w:val="39"/>
+    <w:rsid w:val="003008A5"/>
+    <w:pPr>
+      <w:spacing w:after="0" w:line="240" w:lineRule="auto"/>
+    </w:pPr>
+    <w:tblPr>
+      <w:tblBorders>
+        <w:top w:val="single" w:sz="4" w:space="0" w:color="auto"/>
+        <w:left w:val="single" w:sz="4" w:space="0" w:color="auto"/>
+        <w:bottom w:val="single" w:sz="4" w:space="0" w:color="auto"/>
+        <w:right w:val="single" w:sz="4" w:space="0" w:color="auto"/>
+        <w:insideH w:val="single" w:sz="4" w:space="0" w:color="auto"/>
+        <w:insideV w:val="single" w:sz="4" w:space="0" w:color="auto"/>
+      </w:tblBorders>
+    </w:tblPr>
+  </w:style>
 </w:styles>
 </file>
 

</xml_diff>

<commit_message>
Avancement dans les docs
</commit_message>
<xml_diff>
--- a/Documentation technique.docx
+++ b/Documentation technique.docx
@@ -105,7 +105,7 @@
                         <a:effectLst/>
                         <a:extLst>
                           <a:ext uri="{C572A759-6A51-4108-AA02-DFA0A04FC94B}">
-                            <ma14:wrappingTextBoxFlag xmlns="" xmlns:mo="http://schemas.microsoft.com/office/mac/office/2008/main" xmlns:mv="urn:schemas-microsoft-com:mac:vml" xmlns:o="urn:schemas-microsoft-com:office:office" xmlns:v="urn:schemas-microsoft-com:vml" xmlns:w10="urn:schemas-microsoft-com:office:word" xmlns:w="http://schemas.openxmlformats.org/wordprocessingml/2006/main" xmlns:ma14="http://schemas.microsoft.com/office/mac/drawingml/2011/main"/>
+                            <ma14:wrappingTextBoxFlag xmlns:ma14="http://schemas.microsoft.com/office/mac/drawingml/2011/main" xmlns:w="http://schemas.openxmlformats.org/wordprocessingml/2006/main" xmlns:w10="urn:schemas-microsoft-com:office:word" xmlns:v="urn:schemas-microsoft-com:vml" xmlns:o="urn:schemas-microsoft-com:office:office" xmlns:mv="urn:schemas-microsoft-com:mac:vml" xmlns:mo="http://schemas.microsoft.com/office/mac/office/2008/main" xmlns=""/>
                           </a:ext>
                         </a:extLst>
                       </wps:spPr>
@@ -276,7 +276,7 @@
                         <a:effectLst/>
                         <a:extLst>
                           <a:ext uri="{C572A759-6A51-4108-AA02-DFA0A04FC94B}">
-                            <ma14:wrappingTextBoxFlag xmlns="" xmlns:mo="http://schemas.microsoft.com/office/mac/office/2008/main" xmlns:mv="urn:schemas-microsoft-com:mac:vml" xmlns:o="urn:schemas-microsoft-com:office:office" xmlns:v="urn:schemas-microsoft-com:vml" xmlns:w10="urn:schemas-microsoft-com:office:word" xmlns:w="http://schemas.openxmlformats.org/wordprocessingml/2006/main" xmlns:ma14="http://schemas.microsoft.com/office/mac/drawingml/2011/main"/>
+                            <ma14:wrappingTextBoxFlag xmlns:ma14="http://schemas.microsoft.com/office/mac/drawingml/2011/main" xmlns:w="http://schemas.openxmlformats.org/wordprocessingml/2006/main" xmlns:w10="urn:schemas-microsoft-com:office:word" xmlns:v="urn:schemas-microsoft-com:vml" xmlns:o="urn:schemas-microsoft-com:office:office" xmlns:mv="urn:schemas-microsoft-com:mac:vml" xmlns:mo="http://schemas.microsoft.com/office/mac/office/2008/main" xmlns=""/>
                           </a:ext>
                         </a:extLst>
                       </wps:spPr>
@@ -397,6 +397,77 @@
         <w:pStyle w:val="Titre2"/>
       </w:pPr>
       <w:r>
+        <w:t>Disposition</w:t>
+      </w:r>
+    </w:p>
+    <w:p>
+      <w:r>
+        <w:t>Les notes se déplacent de case en case dans le sens des aiguilles d’une montre. Il apparaissent à la case 5, se déplacent de cases en case jusqu’à revenir à la même case 5.</w:t>
+      </w:r>
+    </w:p>
+    <w:p>
+      <w:pPr>
+        <w:pStyle w:val="Titre1"/>
+      </w:pPr>
+      <w:r>
+        <w:rPr>
+          <w:noProof/>
+        </w:rPr>
+        <w:drawing>
+          <wp:inline distT="0" distB="0" distL="0" distR="0" wp14:anchorId="0F48D3E8" wp14:editId="273344AD">
+            <wp:extent cx="2418853" cy="2476500"/>
+            <wp:effectExtent l="0" t="0" r="635" b="0"/>
+            <wp:docPr id="5" name="Image 5"/>
+            <wp:cNvGraphicFramePr>
+              <a:graphicFrameLocks xmlns:a="http://schemas.openxmlformats.org/drawingml/2006/main" noChangeAspect="1"/>
+            </wp:cNvGraphicFramePr>
+            <a:graphic xmlns:a="http://schemas.openxmlformats.org/drawingml/2006/main">
+              <a:graphicData uri="http://schemas.openxmlformats.org/drawingml/2006/picture">
+                <pic:pic xmlns:pic="http://schemas.openxmlformats.org/drawingml/2006/picture">
+                  <pic:nvPicPr>
+                    <pic:cNvPr id="0" name="Picture 13"/>
+                    <pic:cNvPicPr>
+                      <a:picLocks noChangeAspect="1" noChangeArrowheads="1"/>
+                    </pic:cNvPicPr>
+                  </pic:nvPicPr>
+                  <pic:blipFill>
+                    <a:blip r:embed="rId6" cstate="print">
+                      <a:extLst>
+                        <a:ext uri="{28A0092B-C50C-407E-A947-70E740481C1C}">
+                          <a14:useLocalDpi xmlns:a14="http://schemas.microsoft.com/office/drawing/2010/main" val="0"/>
+                        </a:ext>
+                      </a:extLst>
+                    </a:blip>
+                    <a:srcRect/>
+                    <a:stretch>
+                      <a:fillRect/>
+                    </a:stretch>
+                  </pic:blipFill>
+                  <pic:spPr bwMode="auto">
+                    <a:xfrm>
+                      <a:off x="0" y="0"/>
+                      <a:ext cx="2480371" cy="2539484"/>
+                    </a:xfrm>
+                    <a:prstGeom prst="rect">
+                      <a:avLst/>
+                    </a:prstGeom>
+                    <a:noFill/>
+                    <a:ln>
+                      <a:noFill/>
+                    </a:ln>
+                  </pic:spPr>
+                </pic:pic>
+              </a:graphicData>
+            </a:graphic>
+          </wp:inline>
+        </w:drawing>
+      </w:r>
+    </w:p>
+    <w:p>
+      <w:pPr>
+        <w:pStyle w:val="Titre2"/>
+      </w:pPr>
+      <w:r>
         <w:t>Créations des scripts</w:t>
       </w:r>
     </w:p>
@@ -441,30 +512,7 @@
           <w:rFonts w:eastAsiaTheme="majorEastAsia" w:cstheme="minorHAnsi"/>
           <w:color w:val="000000" w:themeColor="text1"/>
         </w:rPr>
-        <w:t>Une fois</w:t>
-      </w:r>
-      <w:r>
-        <w:rPr>
-          <w:rFonts w:eastAsiaTheme="majorEastAsia" w:cstheme="minorHAnsi"/>
-          <w:color w:val="000000" w:themeColor="text1"/>
-        </w:rPr>
-        <w:t xml:space="preserve"> les 2 scripts </w:t>
-      </w:r>
-      <w:proofErr w:type="gramStart"/>
-      <w:r>
-        <w:rPr>
-          <w:rFonts w:eastAsiaTheme="majorEastAsia" w:cstheme="minorHAnsi"/>
-          <w:color w:val="000000" w:themeColor="text1"/>
-        </w:rPr>
-        <w:t>crées</w:t>
-      </w:r>
-      <w:proofErr w:type="gramEnd"/>
-      <w:r>
-        <w:rPr>
-          <w:rFonts w:eastAsiaTheme="majorEastAsia" w:cstheme="minorHAnsi"/>
-          <w:color w:val="000000" w:themeColor="text1"/>
-        </w:rPr>
-        <w:t>,</w:t>
+        <w:t>Une fois les 2 scripts crées,</w:t>
       </w:r>
     </w:p>
     <w:p>
@@ -488,14 +536,7 @@
           <w:rFonts w:eastAsiaTheme="majorEastAsia" w:cstheme="minorHAnsi"/>
           <w:color w:val="000000" w:themeColor="text1"/>
         </w:rPr>
-        <w:t>mouvementRoueG</w:t>
-      </w:r>
-      <w:r>
-        <w:rPr>
-          <w:rFonts w:eastAsiaTheme="majorEastAsia" w:cstheme="minorHAnsi"/>
-          <w:color w:val="000000" w:themeColor="text1"/>
-        </w:rPr>
-        <w:t>.cs</w:t>
+        <w:t>mouvementRoueG.cs</w:t>
       </w:r>
       <w:proofErr w:type="spellEnd"/>
       <w:r>
@@ -543,14 +584,7 @@
           <w:rFonts w:eastAsiaTheme="majorEastAsia" w:cstheme="minorHAnsi"/>
           <w:color w:val="000000" w:themeColor="text1"/>
         </w:rPr>
-        <w:t>mouvementRoueD</w:t>
-      </w:r>
-      <w:r>
-        <w:rPr>
-          <w:rFonts w:eastAsiaTheme="majorEastAsia" w:cstheme="minorHAnsi"/>
-          <w:color w:val="000000" w:themeColor="text1"/>
-        </w:rPr>
-        <w:t>.cs</w:t>
+        <w:t>mouvementRoueD.cs</w:t>
       </w:r>
       <w:proofErr w:type="spellEnd"/>
       <w:r>
@@ -581,7 +615,7 @@
         <w:pStyle w:val="Titre2"/>
       </w:pPr>
       <w:r>
-        <w:t>Mis en fonctions des notes sans effet</w:t>
+        <w:t>Mis en fonctions des notes</w:t>
       </w:r>
     </w:p>
     <w:p>
@@ -699,10 +733,10 @@
             <v:path o:extrusionok="f" gradientshapeok="t" o:connecttype="rect"/>
             <o:lock v:ext="edit" aspectratio="t"/>
           </v:shapetype>
-          <v:shape id="_x0000_i1058" type="#_x0000_t75" style="width:453.5pt;height:90.5pt" o:ole="">
-            <v:imagedata r:id="rId6" o:title=""/>
+          <v:shape id="_x0000_i1034" type="#_x0000_t75" style="width:453.45pt;height:90.45pt" o:ole="">
+            <v:imagedata r:id="rId7" o:title=""/>
           </v:shape>
-          <o:OLEObject Type="Embed" ProgID="Word.OpenDocumentText.12" ShapeID="_x0000_i1058" DrawAspect="Content" ObjectID="_1659860544" r:id="rId7"/>
+          <o:OLEObject Type="Embed" ProgID="Word.OpenDocumentText.12" ShapeID="_x0000_i1034" DrawAspect="Content" ObjectID="_1659880659" r:id="rId8"/>
         </w:object>
       </w:r>
     </w:p>
@@ -727,69 +761,66 @@
           <w:rFonts w:eastAsiaTheme="majorEastAsia" w:cstheme="minorHAnsi"/>
           <w:color w:val="000000" w:themeColor="text1"/>
         </w:rPr>
-        <w:t xml:space="preserve"> affiche 6 nouvelles options. Il faut désormais renseigner quelles images correspond à quelle note.</w:t>
-      </w:r>
-    </w:p>
-    <w:p>
-      <w:pPr>
-        <w:rPr>
-          <w:rFonts w:eastAsiaTheme="majorEastAsia" w:cstheme="minorHAnsi"/>
-          <w:color w:val="000000" w:themeColor="text1"/>
-        </w:rPr>
-      </w:pPr>
-      <w:r>
-        <w:rPr>
-          <w:rFonts w:eastAsiaTheme="majorEastAsia" w:cstheme="minorHAnsi"/>
-          <w:color w:val="000000" w:themeColor="text1"/>
-        </w:rPr>
-        <w:t>[</w:t>
-      </w:r>
-      <w:proofErr w:type="gramStart"/>
-      <w:r>
-        <w:rPr>
-          <w:rFonts w:eastAsiaTheme="majorEastAsia" w:cstheme="minorHAnsi"/>
-          <w:color w:val="000000" w:themeColor="text1"/>
-        </w:rPr>
-        <w:t>insérer</w:t>
-      </w:r>
-      <w:proofErr w:type="gramEnd"/>
-      <w:r>
-        <w:rPr>
-          <w:rFonts w:eastAsiaTheme="majorEastAsia" w:cstheme="minorHAnsi"/>
-          <w:color w:val="000000" w:themeColor="text1"/>
-        </w:rPr>
-        <w:t xml:space="preserve"> image ici]</w:t>
-      </w:r>
-    </w:p>
-    <w:p>
-      <w:pPr>
-        <w:rPr>
-          <w:rFonts w:eastAsiaTheme="majorEastAsia" w:cstheme="minorHAnsi"/>
-          <w:color w:val="000000" w:themeColor="text1"/>
-        </w:rPr>
-      </w:pPr>
-      <w:r>
-        <w:rPr>
-          <w:rFonts w:eastAsiaTheme="majorEastAsia" w:cstheme="minorHAnsi"/>
-          <w:color w:val="000000" w:themeColor="text1"/>
-        </w:rPr>
-        <w:t xml:space="preserve">Pour que les notes puissent se déplacer, elles ont besoins de positions cibles. Pour cela nous allons créer dans chaque </w:t>
-      </w:r>
-      <w:proofErr w:type="gramStart"/>
-      <w:r>
-        <w:rPr>
-          <w:rFonts w:eastAsiaTheme="majorEastAsia" w:cstheme="minorHAnsi"/>
-          <w:color w:val="000000" w:themeColor="text1"/>
-        </w:rPr>
-        <w:t>cellules</w:t>
-      </w:r>
-      <w:proofErr w:type="gramEnd"/>
-      <w:r>
-        <w:rPr>
-          <w:rFonts w:eastAsiaTheme="majorEastAsia" w:cstheme="minorHAnsi"/>
-          <w:color w:val="000000" w:themeColor="text1"/>
-        </w:rPr>
-        <w:t xml:space="preserve"> de la roue, un objet qui sera rendu invisible. On déclare le code suivant dans nos 2 fichiers </w:t>
+        <w:t xml:space="preserve"> affiche</w:t>
+      </w:r>
+      <w:r>
+        <w:rPr>
+          <w:rFonts w:eastAsiaTheme="majorEastAsia" w:cstheme="minorHAnsi"/>
+          <w:color w:val="000000" w:themeColor="text1"/>
+        </w:rPr>
+        <w:t xml:space="preserve"> désormais</w:t>
+      </w:r>
+      <w:r>
+        <w:rPr>
+          <w:rFonts w:eastAsiaTheme="majorEastAsia" w:cstheme="minorHAnsi"/>
+          <w:color w:val="000000" w:themeColor="text1"/>
+        </w:rPr>
+        <w:t xml:space="preserve"> 6 nouvelles options. Il faut renseigner quelles images correspond à quelle note.</w:t>
+      </w:r>
+    </w:p>
+    <w:p>
+      <w:pPr>
+        <w:rPr>
+          <w:rFonts w:eastAsiaTheme="majorEastAsia" w:cstheme="minorHAnsi"/>
+          <w:color w:val="000000" w:themeColor="text1"/>
+        </w:rPr>
+      </w:pPr>
+      <w:r>
+        <w:rPr>
+          <w:rFonts w:eastAsiaTheme="majorEastAsia" w:cstheme="minorHAnsi"/>
+          <w:color w:val="000000" w:themeColor="text1"/>
+        </w:rPr>
+        <w:t>[insérer image ici]</w:t>
+      </w:r>
+    </w:p>
+    <w:p>
+      <w:pPr>
+        <w:rPr>
+          <w:rFonts w:eastAsiaTheme="majorEastAsia" w:cstheme="minorHAnsi"/>
+          <w:color w:val="000000" w:themeColor="text1"/>
+        </w:rPr>
+      </w:pPr>
+      <w:r>
+        <w:rPr>
+          <w:rFonts w:eastAsiaTheme="majorEastAsia" w:cstheme="minorHAnsi"/>
+          <w:color w:val="000000" w:themeColor="text1"/>
+        </w:rPr>
+        <w:lastRenderedPageBreak/>
+        <w:t xml:space="preserve">Pour que les notes puissent se déplacer, elles ont besoins de positions cibles. Pour cela nous allons créer dans chaque cellules de la roue, un objet qui sera rendu invisible. On </w:t>
+      </w:r>
+      <w:r>
+        <w:rPr>
+          <w:rFonts w:eastAsiaTheme="majorEastAsia" w:cstheme="minorHAnsi"/>
+          <w:color w:val="000000" w:themeColor="text1"/>
+        </w:rPr>
+        <w:t>implémente</w:t>
+      </w:r>
+      <w:r>
+        <w:rPr>
+          <w:rFonts w:eastAsiaTheme="majorEastAsia" w:cstheme="minorHAnsi"/>
+          <w:color w:val="000000" w:themeColor="text1"/>
+        </w:rPr>
+        <w:t xml:space="preserve"> le code suivant dans nos 2 fichiers </w:t>
       </w:r>
       <w:proofErr w:type="spellStart"/>
       <w:r>
@@ -823,10 +854,10 @@
           <w:color w:val="000000" w:themeColor="text1"/>
         </w:rPr>
         <w:object w:dxaOrig="9072" w:dyaOrig="1812" w14:anchorId="1C8AA83E">
-          <v:shape id="_x0000_i1056" type="#_x0000_t75" style="width:453.5pt;height:90.5pt" o:ole="">
-            <v:imagedata r:id="rId8" o:title=""/>
+          <v:shape id="_x0000_i1035" type="#_x0000_t75" style="width:453.45pt;height:90.45pt" o:ole="">
+            <v:imagedata r:id="rId9" o:title=""/>
           </v:shape>
-          <o:OLEObject Type="Embed" ProgID="Word.OpenDocumentText.12" ShapeID="_x0000_i1056" DrawAspect="Content" ObjectID="_1659860545" r:id="rId9"/>
+          <o:OLEObject Type="Embed" ProgID="Word.OpenDocumentText.12" ShapeID="_x0000_i1035" DrawAspect="Content" ObjectID="_1659880660" r:id="rId10"/>
         </w:object>
       </w:r>
     </w:p>
@@ -866,7 +897,6 @@
         <w:t xml:space="preserve"> </w:t>
       </w:r>
       <w:proofErr w:type="spellStart"/>
-      <w:proofErr w:type="gramStart"/>
       <w:r>
         <w:rPr>
           <w:rFonts w:eastAsiaTheme="majorEastAsia" w:cstheme="minorHAnsi"/>
@@ -880,15 +910,7 @@
           <w:rFonts w:eastAsiaTheme="majorEastAsia" w:cstheme="minorHAnsi"/>
           <w:color w:val="000000" w:themeColor="text1"/>
         </w:rPr>
-        <w:t>(</w:t>
-      </w:r>
-      <w:proofErr w:type="gramEnd"/>
-      <w:r>
-        <w:rPr>
-          <w:rFonts w:eastAsiaTheme="majorEastAsia" w:cstheme="minorHAnsi"/>
-          <w:color w:val="000000" w:themeColor="text1"/>
-        </w:rPr>
-        <w:t xml:space="preserve">) de </w:t>
+        <w:t xml:space="preserve">() de </w:t>
       </w:r>
       <w:proofErr w:type="spellStart"/>
       <w:r>
@@ -922,10 +944,10 @@
           <w:color w:val="000000" w:themeColor="text1"/>
         </w:rPr>
         <w:object w:dxaOrig="9072" w:dyaOrig="1812" w14:anchorId="4E2EB34F">
-          <v:shape id="_x0000_i1062" type="#_x0000_t75" style="width:453.5pt;height:90.5pt" o:ole="">
-            <v:imagedata r:id="rId10" o:title=""/>
+          <v:shape id="_x0000_i1036" type="#_x0000_t75" style="width:453.45pt;height:90.45pt" o:ole="">
+            <v:imagedata r:id="rId11" o:title=""/>
           </v:shape>
-          <o:OLEObject Type="Embed" ProgID="Word.OpenDocumentText.12" ShapeID="_x0000_i1062" DrawAspect="Content" ObjectID="_1659860546" r:id="rId11"/>
+          <o:OLEObject Type="Embed" ProgID="Word.OpenDocumentText.12" ShapeID="_x0000_i1036" DrawAspect="Content" ObjectID="_1659880661" r:id="rId12"/>
         </w:object>
       </w:r>
     </w:p>
@@ -941,7 +963,6 @@
           <w:rFonts w:eastAsiaTheme="majorEastAsia" w:cstheme="minorHAnsi"/>
           <w:color w:val="000000" w:themeColor="text1"/>
         </w:rPr>
-        <w:lastRenderedPageBreak/>
         <w:t xml:space="preserve">Nous allons par la suite beaucoup travailler avec la propriété </w:t>
       </w:r>
       <w:proofErr w:type="spellStart"/>
@@ -1001,15 +1022,7 @@
     </w:p>
     <w:p>
       <w:r>
-        <w:t xml:space="preserve">Celles-ci sont positionnées </w:t>
-      </w:r>
-      <w:proofErr w:type="gramStart"/>
-      <w:r>
-        <w:t>de sorte à ce</w:t>
-      </w:r>
-      <w:proofErr w:type="gramEnd"/>
-      <w:r>
-        <w:t xml:space="preserve"> que les points à l’exacte milieu</w:t>
+        <w:t>Celles-ci sont positionnées de sorte à ce que les points à l’exacte milieu</w:t>
       </w:r>
       <w:r>
         <w:t xml:space="preserve"> de celles-ci</w:t>
@@ -1045,7 +1058,7 @@
                     </pic:cNvPicPr>
                   </pic:nvPicPr>
                   <pic:blipFill>
-                    <a:blip r:embed="rId12" cstate="print">
+                    <a:blip r:embed="rId13" cstate="print">
                       <a:extLst>
                         <a:ext uri="{28A0092B-C50C-407E-A947-70E740481C1C}">
                           <a14:useLocalDpi xmlns:a14="http://schemas.microsoft.com/office/drawing/2010/main" val="0"/>
@@ -1088,21 +1101,7 @@
         <w:rPr>
           <w:color w:val="767171" w:themeColor="background2" w:themeShade="80"/>
         </w:rPr>
-        <w:t xml:space="preserve">Les points entre les roues sont </w:t>
-      </w:r>
-      <w:proofErr w:type="gramStart"/>
-      <w:r>
-        <w:rPr>
-          <w:color w:val="767171" w:themeColor="background2" w:themeShade="80"/>
-        </w:rPr>
-        <w:t>X;</w:t>
-      </w:r>
-      <w:proofErr w:type="gramEnd"/>
-      <w:r>
-        <w:rPr>
-          <w:color w:val="767171" w:themeColor="background2" w:themeShade="80"/>
-        </w:rPr>
-        <w:t>0 , Y;0</w:t>
+        <w:t>Les points entre les roues sont X;0 , Y;0</w:t>
       </w:r>
     </w:p>
     <w:p>
@@ -1110,6 +1109,33 @@
         <w:pStyle w:val="Titre1"/>
       </w:pPr>
       <w:r>
+        <w:t>Le viseur</w:t>
+      </w:r>
+    </w:p>
+    <w:p>
+      <w:r>
+        <w:t>Afin de savoir si la note est parfaitement dans le viseur, nous utilisons le système suivant :</w:t>
+      </w:r>
+    </w:p>
+    <w:p>
+      <w:r>
+        <w:t>4 images sont disposées à l’</w:t>
+      </w:r>
+      <w:proofErr w:type="spellStart"/>
+      <w:r>
+        <w:t>interieur</w:t>
+      </w:r>
+      <w:proofErr w:type="spellEnd"/>
+      <w:r>
+        <w:t xml:space="preserve"> </w:t>
+      </w:r>
+    </w:p>
+    <w:p>
+      <w:pPr>
+        <w:pStyle w:val="Titre1"/>
+      </w:pPr>
+      <w:r>
+        <w:lastRenderedPageBreak/>
         <w:t>Thèmes</w:t>
       </w:r>
     </w:p>
@@ -1163,15 +1189,13 @@
         </w:numPr>
       </w:pPr>
       <w:r>
-        <w:t xml:space="preserve">Il appuie sur la note après qu’elle </w:t>
-      </w:r>
-      <w:proofErr w:type="gramStart"/>
-      <w:r>
-        <w:t>soit</w:t>
-      </w:r>
-      <w:proofErr w:type="gramEnd"/>
-      <w:r>
-        <w:t xml:space="preserve"> arrivé dans le viseur.</w:t>
+        <w:t>Il appuie sur la note après qu’elle soit arrivé</w:t>
+      </w:r>
+      <w:r>
+        <w:t>e</w:t>
+      </w:r>
+      <w:r>
+        <w:t xml:space="preserve"> dans le viseur.</w:t>
       </w:r>
     </w:p>
     <w:p>
@@ -1190,6 +1214,9 @@
       </w:r>
       <w:r>
         <w:t> »</w:t>
+      </w:r>
+      <w:r>
+        <w:t>.</w:t>
       </w:r>
     </w:p>
     <w:p/>

</xml_diff>

<commit_message>
Maj des deux docs
</commit_message>
<xml_diff>
--- a/Documentation technique.docx
+++ b/Documentation technique.docx
@@ -44,7 +44,7 @@
                         <a:effectLst/>
                         <a:extLst>
                           <a:ext uri="{C572A759-6A51-4108-AA02-DFA0A04FC94B}">
-                            <ma14:wrappingTextBoxFlag xmlns:ma14="http://schemas.microsoft.com/office/mac/drawingml/2011/main" xmlns:w="http://schemas.openxmlformats.org/wordprocessingml/2006/main" xmlns:w10="urn:schemas-microsoft-com:office:word" xmlns:v="urn:schemas-microsoft-com:vml" xmlns:o="urn:schemas-microsoft-com:office:office" xmlns:mv="urn:schemas-microsoft-com:mac:vml" xmlns:mo="http://schemas.microsoft.com/office/mac/office/2008/main" xmlns=""/>
+                            <ma14:wrappingTextBoxFlag xmlns="" xmlns:mo="http://schemas.microsoft.com/office/mac/office/2008/main" xmlns:mv="urn:schemas-microsoft-com:mac:vml" xmlns:o="urn:schemas-microsoft-com:office:office" xmlns:v="urn:schemas-microsoft-com:vml" xmlns:w10="urn:schemas-microsoft-com:office:word" xmlns:w="http://schemas.openxmlformats.org/wordprocessingml/2006/main" xmlns:ma14="http://schemas.microsoft.com/office/mac/drawingml/2011/main"/>
                           </a:ext>
                         </a:extLst>
                       </wps:spPr>
@@ -215,7 +215,7 @@
                         <a:effectLst/>
                         <a:extLst>
                           <a:ext uri="{C572A759-6A51-4108-AA02-DFA0A04FC94B}">
-                            <ma14:wrappingTextBoxFlag xmlns:ma14="http://schemas.microsoft.com/office/mac/drawingml/2011/main" xmlns:w="http://schemas.openxmlformats.org/wordprocessingml/2006/main" xmlns:w10="urn:schemas-microsoft-com:office:word" xmlns:v="urn:schemas-microsoft-com:vml" xmlns:o="urn:schemas-microsoft-com:office:office" xmlns:mv="urn:schemas-microsoft-com:mac:vml" xmlns:mo="http://schemas.microsoft.com/office/mac/office/2008/main" xmlns=""/>
+                            <ma14:wrappingTextBoxFlag xmlns="" xmlns:mo="http://schemas.microsoft.com/office/mac/office/2008/main" xmlns:mv="urn:schemas-microsoft-com:mac:vml" xmlns:o="urn:schemas-microsoft-com:office:office" xmlns:v="urn:schemas-microsoft-com:vml" xmlns:w10="urn:schemas-microsoft-com:office:word" xmlns:w="http://schemas.openxmlformats.org/wordprocessingml/2006/main" xmlns:ma14="http://schemas.microsoft.com/office/mac/drawingml/2011/main"/>
                           </a:ext>
                         </a:extLst>
                       </wps:spPr>
@@ -312,7 +312,11 @@
     <w:sdt>
       <w:sdtPr>
         <w:rPr>
-          <w:lang w:val="fr-FR"/>
+          <w:rFonts w:asciiTheme="minorHAnsi" w:eastAsiaTheme="minorHAnsi" w:hAnsiTheme="minorHAnsi" w:cstheme="minorBidi"/>
+          <w:color w:val="auto"/>
+          <w:sz w:val="22"/>
+          <w:szCs w:val="22"/>
+          <w:lang w:val="fr-FR" w:eastAsia="en-US"/>
         </w:rPr>
         <w:id w:val="-1093470952"/>
         <w:docPartObj>
@@ -322,13 +326,8 @@
       </w:sdtPr>
       <w:sdtEndPr>
         <w:rPr>
-          <w:rFonts w:asciiTheme="minorHAnsi" w:eastAsiaTheme="minorHAnsi" w:hAnsiTheme="minorHAnsi" w:cstheme="minorBidi"/>
           <w:b/>
           <w:bCs/>
-          <w:color w:val="auto"/>
-          <w:sz w:val="22"/>
-          <w:szCs w:val="22"/>
-          <w:lang w:eastAsia="en-US"/>
         </w:rPr>
       </w:sdtEndPr>
       <w:sdtContent>
@@ -1568,10 +1567,10 @@
             <v:path o:extrusionok="f" gradientshapeok="t" o:connecttype="rect"/>
             <o:lock v:ext="edit" aspectratio="t"/>
           </v:shapetype>
-          <v:shape id="_x0000_i1049" type="#_x0000_t75" style="width:453.5pt;height:90.5pt" o:ole="">
+          <v:shape id="_x0000_i1025" type="#_x0000_t75" style="width:453.6pt;height:90.4pt" o:ole="">
             <v:imagedata r:id="rId8" o:title=""/>
           </v:shape>
-          <o:OLEObject Type="Embed" ProgID="Word.OpenDocumentText.12" ShapeID="_x0000_i1049" DrawAspect="Content" ObjectID="_1660456310" r:id="rId9"/>
+          <o:OLEObject Type="Embed" ProgID="Word.OpenDocumentText.12" ShapeID="_x0000_i1025" DrawAspect="Content" ObjectID="_1660562604" r:id="rId9"/>
         </w:object>
       </w:r>
     </w:p>
@@ -1727,10 +1726,10 @@
           <w:color w:val="000000" w:themeColor="text1"/>
         </w:rPr>
         <w:object w:dxaOrig="9072" w:dyaOrig="1812" w14:anchorId="1C8AA83E">
-          <v:shape id="_x0000_i1050" type="#_x0000_t75" style="width:453.5pt;height:90.5pt" o:ole="">
+          <v:shape id="_x0000_i1026" type="#_x0000_t75" style="width:453.6pt;height:90.4pt" o:ole="">
             <v:imagedata r:id="rId10" o:title=""/>
           </v:shape>
-          <o:OLEObject Type="Embed" ProgID="Word.OpenDocumentText.12" ShapeID="_x0000_i1050" DrawAspect="Content" ObjectID="_1660456311" r:id="rId11"/>
+          <o:OLEObject Type="Embed" ProgID="Word.OpenDocumentText.12" ShapeID="_x0000_i1026" DrawAspect="Content" ObjectID="_1660562605" r:id="rId11"/>
         </w:object>
       </w:r>
     </w:p>
@@ -1826,10 +1825,10 @@
           <w:color w:val="000000" w:themeColor="text1"/>
         </w:rPr>
         <w:object w:dxaOrig="9072" w:dyaOrig="1812" w14:anchorId="4E2EB34F">
-          <v:shape id="_x0000_i1051" type="#_x0000_t75" style="width:453.5pt;height:90.5pt" o:ole="">
+          <v:shape id="_x0000_i1027" type="#_x0000_t75" style="width:453.6pt;height:90.4pt" o:ole="">
             <v:imagedata r:id="rId12" o:title=""/>
           </v:shape>
-          <o:OLEObject Type="Embed" ProgID="Word.OpenDocumentText.12" ShapeID="_x0000_i1051" DrawAspect="Content" ObjectID="_1660456312" r:id="rId13"/>
+          <o:OLEObject Type="Embed" ProgID="Word.OpenDocumentText.12" ShapeID="_x0000_i1027" DrawAspect="Content" ObjectID="_1660562606" r:id="rId13"/>
         </w:object>
       </w:r>
     </w:p>
@@ -1924,10 +1923,10 @@
           <w:color w:val="000000" w:themeColor="text1"/>
         </w:rPr>
         <w:object w:dxaOrig="9072" w:dyaOrig="1812" w14:anchorId="16B443CC">
-          <v:shape id="_x0000_i1052" type="#_x0000_t75" style="width:453.5pt;height:90.5pt" o:ole="">
+          <v:shape id="_x0000_i1028" type="#_x0000_t75" style="width:453.6pt;height:90.4pt" o:ole="">
             <v:imagedata r:id="rId14" o:title=""/>
           </v:shape>
-          <o:OLEObject Type="Embed" ProgID="Word.OpenDocumentText.12" ShapeID="_x0000_i1052" DrawAspect="Content" ObjectID="_1660456313" r:id="rId15"/>
+          <o:OLEObject Type="Embed" ProgID="Word.OpenDocumentText.12" ShapeID="_x0000_i1028" DrawAspect="Content" ObjectID="_1660562607" r:id="rId15"/>
         </w:object>
       </w:r>
     </w:p>
@@ -1961,10 +1960,10 @@
           <w:color w:val="000000" w:themeColor="text1"/>
         </w:rPr>
         <w:object w:dxaOrig="9072" w:dyaOrig="1812" w14:anchorId="39FE88EF">
-          <v:shape id="_x0000_i1053" type="#_x0000_t75" style="width:453.5pt;height:90.5pt" o:ole="">
+          <v:shape id="_x0000_i1029" type="#_x0000_t75" style="width:453.6pt;height:90.4pt" o:ole="">
             <v:imagedata r:id="rId16" o:title=""/>
           </v:shape>
-          <o:OLEObject Type="Embed" ProgID="Word.OpenDocumentText.12" ShapeID="_x0000_i1053" DrawAspect="Content" ObjectID="_1660456314" r:id="rId17"/>
+          <o:OLEObject Type="Embed" ProgID="Word.OpenDocumentText.12" ShapeID="_x0000_i1029" DrawAspect="Content" ObjectID="_1660562608" r:id="rId17"/>
         </w:object>
       </w:r>
     </w:p>
@@ -2013,10 +2012,10 @@
           <w:color w:val="000000" w:themeColor="text1"/>
         </w:rPr>
         <w:object w:dxaOrig="9072" w:dyaOrig="5211" w14:anchorId="4C1C239A">
-          <v:shape id="_x0000_i1054" type="#_x0000_t75" style="width:453.5pt;height:260.5pt" o:ole="">
+          <v:shape id="_x0000_i1030" type="#_x0000_t75" style="width:453.6pt;height:260.4pt" o:ole="">
             <v:imagedata r:id="rId18" o:title=""/>
           </v:shape>
-          <o:OLEObject Type="Embed" ProgID="Word.OpenDocumentText.12" ShapeID="_x0000_i1054" DrawAspect="Content" ObjectID="_1660456315" r:id="rId19"/>
+          <o:OLEObject Type="Embed" ProgID="Word.OpenDocumentText.12" ShapeID="_x0000_i1030" DrawAspect="Content" ObjectID="_1660562609" r:id="rId19"/>
         </w:object>
       </w:r>
     </w:p>
@@ -2349,7 +2348,8 @@
       <w:pPr>
         <w:pStyle w:val="Titre1"/>
       </w:pPr>
-      <w:bookmarkStart w:id="14" w:name="_Toc49842117"/>
+      <w:bookmarkStart w:id="14" w:name="_Hlk49843734"/>
+      <w:bookmarkStart w:id="15" w:name="_Toc49842117"/>
       <w:r>
         <w:t>Matériel</w:t>
       </w:r>
@@ -3117,12 +3117,87 @@
         <w:pStyle w:val="Titre2"/>
       </w:pPr>
       <w:r>
-        <w:t>Connexion des guitares</w:t>
-      </w:r>
-    </w:p>
-    <w:p>
-      <w:pPr>
-        <w:spacing w:after="0"/>
+        <w:t>Fichiers nécessaires</w:t>
+      </w:r>
+    </w:p>
+    <w:tbl>
+      <w:tblPr>
+        <w:tblStyle w:val="Grilledutableau"/>
+        <w:tblW w:w="0" w:type="auto"/>
+        <w:tblLook w:val="04A0" w:firstRow="1" w:lastRow="0" w:firstColumn="1" w:lastColumn="0" w:noHBand="0" w:noVBand="1"/>
+      </w:tblPr>
+      <w:tblGrid>
+        <w:gridCol w:w="3020"/>
+        <w:gridCol w:w="3021"/>
+        <w:gridCol w:w="1751"/>
+      </w:tblGrid>
+      <w:tr>
+        <w:tc>
+          <w:tcPr>
+            <w:tcW w:w="3020" w:type="dxa"/>
+          </w:tcPr>
+          <w:p/>
+          <w:p>
+            <w:r>
+              <w:t>1x</w:t>
+            </w:r>
+          </w:p>
+        </w:tc>
+        <w:tc>
+          <w:tcPr>
+            <w:tcW w:w="3021" w:type="dxa"/>
+          </w:tcPr>
+          <w:p/>
+          <w:p>
+            <w:proofErr w:type="spellStart"/>
+            <w:r>
+              <w:t>EpicWheelHero.cfg</w:t>
+            </w:r>
+            <w:proofErr w:type="spellEnd"/>
+          </w:p>
+        </w:tc>
+        <w:tc>
+          <w:tcPr>
+            <w:tcW w:w="1751" w:type="dxa"/>
+          </w:tcPr>
+          <w:p>
+            <w:r>
+              <w:object w:dxaOrig="1520" w:dyaOrig="987" w14:anchorId="5C956FA5">
+                <v:shape id="_x0000_i1031" type="#_x0000_t75" style="width:76pt;height:49.6pt" o:ole="">
+                  <v:imagedata r:id="rId27" o:title=""/>
+                </v:shape>
+                <o:OLEObject Type="Embed" ProgID="Package" ShapeID="_x0000_i1031" DrawAspect="Icon" ObjectID="_1660562610" r:id="rId28"/>
+              </w:object>
+            </w:r>
+          </w:p>
+        </w:tc>
+      </w:tr>
+    </w:tbl>
+    <w:p/>
+    <w:p>
+      <w:pPr>
+        <w:ind w:left="360"/>
+      </w:pPr>
+      <w:bookmarkStart w:id="16" w:name="_Hlk49845939"/>
+    </w:p>
+    <w:bookmarkEnd w:id="16"/>
+    <w:p>
+      <w:pPr>
+        <w:ind w:left="360"/>
+      </w:pPr>
+    </w:p>
+    <w:bookmarkEnd w:id="14"/>
+    <w:p>
+      <w:pPr>
+        <w:pStyle w:val="Titre1"/>
+      </w:pPr>
+      <w:r>
+        <w:t>Thèmes</w:t>
+      </w:r>
+      <w:bookmarkEnd w:id="15"/>
+    </w:p>
+    <w:p>
+      <w:pPr>
         <w:rPr>
           <w:u w:val="single"/>
         </w:rPr>
@@ -3131,18 +3206,20 @@
         <w:rPr>
           <w:u w:val="single"/>
         </w:rPr>
-        <w:t>Procédure</w:t>
-      </w:r>
-      <w:r>
-        <w:rPr>
-          <w:u w:val="single"/>
-        </w:rPr>
-        <w:t xml:space="preserve"> pour connecter les guitares au PC</w:t>
-      </w:r>
-    </w:p>
-    <w:p>
-      <w:r>
-        <w:t>Assurez-vous d’avoir tout le matériel et les logiciels nécessaires avant d’entamer cette procédure.</w:t>
+        <w:t>Far West</w:t>
+      </w:r>
+    </w:p>
+    <w:p>
+      <w:r>
+        <w:t>Le premier thème du</w:t>
+      </w:r>
+      <w:r>
+        <w:t xml:space="preserve"> jeu, celui qui s’affiche quand on lance la partie, est un thème Far West.</w:t>
+      </w:r>
+    </w:p>
+    <w:p>
+      <w:r>
+        <w:t>Celui-ci est composé de :</w:t>
       </w:r>
     </w:p>
     <w:p>
@@ -3150,53 +3227,115 @@
         <w:pStyle w:val="Paragraphedeliste"/>
         <w:numPr>
           <w:ilvl w:val="0"/>
-          <w:numId w:val="3"/>
+          <w:numId w:val="4"/>
         </w:numPr>
       </w:pPr>
       <w:r>
-        <w:t>Brancher les 2 adaptateurs USB au PC</w:t>
-      </w:r>
+        <w:t>1x image d’</w:t>
+      </w:r>
+      <w:proofErr w:type="spellStart"/>
+      <w:r>
+        <w:t>arrière plan</w:t>
+      </w:r>
+      <w:proofErr w:type="spellEnd"/>
     </w:p>
     <w:p>
       <w:pPr>
         <w:pStyle w:val="Paragraphedeliste"/>
         <w:numPr>
           <w:ilvl w:val="0"/>
-          <w:numId w:val="3"/>
+          <w:numId w:val="4"/>
         </w:numPr>
       </w:pPr>
       <w:r>
-        <w:t>Attendez un instant que Windows configure les drivers.</w:t>
+        <w:t>4x cactus</w:t>
+      </w:r>
+    </w:p>
+    <w:p>
+      <w:pPr>
+        <w:pStyle w:val="Paragraphedeliste"/>
+        <w:numPr>
+          <w:ilvl w:val="0"/>
+          <w:numId w:val="4"/>
+        </w:numPr>
+      </w:pPr>
+      <w:r>
+        <w:t>1x panneau en bois</w:t>
+      </w:r>
+    </w:p>
+    <w:p>
+      <w:pPr>
+        <w:pStyle w:val="Paragraphedeliste"/>
+        <w:numPr>
+          <w:ilvl w:val="0"/>
+          <w:numId w:val="4"/>
+        </w:numPr>
+      </w:pPr>
+      <w:r>
+        <w:t xml:space="preserve">1x ville far </w:t>
+      </w:r>
+      <w:proofErr w:type="spellStart"/>
+      <w:r>
+        <w:t>west</w:t>
+      </w:r>
+      <w:proofErr w:type="spellEnd"/>
+    </w:p>
+    <w:p>
+      <w:pPr>
+        <w:pStyle w:val="Paragraphedeliste"/>
+        <w:numPr>
+          <w:ilvl w:val="0"/>
+          <w:numId w:val="4"/>
+        </w:numPr>
+      </w:pPr>
+      <w:r>
+        <w:t>1x trio de tepee</w:t>
+      </w:r>
+    </w:p>
+    <w:p>
+      <w:pPr>
+        <w:pStyle w:val="Paragraphedeliste"/>
+        <w:numPr>
+          <w:ilvl w:val="0"/>
+          <w:numId w:val="4"/>
+        </w:numPr>
+      </w:pPr>
+      <w:r>
+        <w:t>1x lac</w:t>
+      </w:r>
+    </w:p>
+    <w:p>
+      <w:pPr>
+        <w:rPr>
+          <w:u w:val="single"/>
+        </w:rPr>
+      </w:pPr>
+      <w:r>
+        <w:rPr>
+          <w:u w:val="single"/>
+        </w:rPr>
+        <w:t>Star Wars</w:t>
       </w:r>
     </w:p>
     <w:p>
       <w:pPr>
         <w:pStyle w:val="Titre1"/>
       </w:pPr>
-      <w:r>
-        <w:t>Thèmes</w:t>
-      </w:r>
-      <w:bookmarkEnd w:id="14"/>
-    </w:p>
-    <w:p>
-      <w:pPr>
-        <w:pStyle w:val="Titre1"/>
-      </w:pPr>
-      <w:bookmarkStart w:id="15" w:name="_Toc49842118"/>
+      <w:bookmarkStart w:id="17" w:name="_Toc49842118"/>
       <w:r>
         <w:t>Autres fonctionnalités</w:t>
       </w:r>
-      <w:bookmarkEnd w:id="15"/>
+      <w:bookmarkEnd w:id="17"/>
     </w:p>
     <w:p>
       <w:pPr>
         <w:pStyle w:val="Titre2"/>
       </w:pPr>
-      <w:bookmarkStart w:id="16" w:name="_Toc49842119"/>
+      <w:bookmarkStart w:id="18" w:name="_Toc49842119"/>
       <w:r>
         <w:t>Les vies</w:t>
       </w:r>
-      <w:bookmarkEnd w:id="16"/>
+      <w:bookmarkEnd w:id="18"/>
     </w:p>
     <w:p>
       <w:r>
@@ -3270,31 +3409,680 @@
         <w:t>.</w:t>
       </w:r>
     </w:p>
+    <w:p>
+      <w:pPr>
+        <w:pStyle w:val="Titre2"/>
+      </w:pPr>
+      <w:bookmarkStart w:id="19" w:name="_Toc49842120"/>
+      <w:r>
+        <w:t>Le score</w:t>
+      </w:r>
+      <w:bookmarkEnd w:id="19"/>
+    </w:p>
+    <w:p>
+      <w:pPr>
+        <w:pStyle w:val="Titre3"/>
+      </w:pPr>
+      <w:r>
+        <w:t>Explications</w:t>
+      </w:r>
+    </w:p>
+    <w:p>
+      <w:r>
+        <w:t>U</w:t>
+      </w:r>
+      <w:r>
+        <w:t>n</w:t>
+      </w:r>
+      <w:r>
+        <w:t xml:space="preserve"> score est constamment affiché à l’écran</w:t>
+      </w:r>
+      <w:r>
+        <w:t xml:space="preserve"> pour chaque joueur</w:t>
+      </w:r>
+      <w:r>
+        <w:t xml:space="preserve">. Pour chaque note « classiques » touchées, le score augmente de </w:t>
+      </w:r>
+      <w:r>
+        <w:t>1</w:t>
+      </w:r>
+      <w:r>
+        <w:t>0 points.</w:t>
+      </w:r>
+    </w:p>
+    <w:p>
+      <w:pPr>
+        <w:spacing w:after="0"/>
+      </w:pPr>
+      <w:r>
+        <w:t>Quand le joueur touche plusieurs touch</w:t>
+      </w:r>
+      <w:r>
+        <w:t>ée</w:t>
+      </w:r>
+      <w:r>
+        <w:t>s d’</w:t>
+      </w:r>
+      <w:proofErr w:type="spellStart"/>
+      <w:r>
+        <w:t>affiée</w:t>
+      </w:r>
+      <w:proofErr w:type="spellEnd"/>
+      <w:r>
+        <w:t xml:space="preserve">, il déclenche </w:t>
+      </w:r>
+      <w:r>
+        <w:rPr>
+          <w:b/>
+          <w:bCs/>
+        </w:rPr>
+        <w:t>un combo</w:t>
+      </w:r>
+      <w:r>
+        <w:t>.</w:t>
+      </w:r>
+    </w:p>
+    <w:p>
+      <w:r>
+        <w:t>Celui-ci fonctionne de la manière suivante :</w:t>
+      </w:r>
+    </w:p>
+    <w:tbl>
+      <w:tblPr>
+        <w:tblStyle w:val="Grilledutableau"/>
+        <w:tblW w:w="0" w:type="auto"/>
+        <w:tblLook w:val="04A0" w:firstRow="1" w:lastRow="0" w:firstColumn="1" w:lastColumn="0" w:noHBand="0" w:noVBand="1"/>
+      </w:tblPr>
+      <w:tblGrid>
+        <w:gridCol w:w="3539"/>
+        <w:gridCol w:w="1843"/>
+      </w:tblGrid>
+      <w:tr>
+        <w:tc>
+          <w:tcPr>
+            <w:tcW w:w="3539" w:type="dxa"/>
+          </w:tcPr>
+          <w:p>
+            <w:pPr>
+              <w:jc w:val="center"/>
+            </w:pPr>
+            <w:r>
+              <w:t>Nombre de notes touchée d’affilée</w:t>
+            </w:r>
+          </w:p>
+        </w:tc>
+        <w:tc>
+          <w:tcPr>
+            <w:tcW w:w="1843" w:type="dxa"/>
+          </w:tcPr>
+          <w:p>
+            <w:pPr>
+              <w:jc w:val="center"/>
+            </w:pPr>
+            <w:r>
+              <w:t>Score gagné</w:t>
+            </w:r>
+          </w:p>
+        </w:tc>
+      </w:tr>
+      <w:tr>
+        <w:tc>
+          <w:tcPr>
+            <w:tcW w:w="3539" w:type="dxa"/>
+          </w:tcPr>
+          <w:p>
+            <w:pPr>
+              <w:jc w:val="center"/>
+            </w:pPr>
+            <w:r>
+              <w:t>1</w:t>
+            </w:r>
+          </w:p>
+        </w:tc>
+        <w:tc>
+          <w:tcPr>
+            <w:tcW w:w="1843" w:type="dxa"/>
+          </w:tcPr>
+          <w:p>
+            <w:pPr>
+              <w:jc w:val="center"/>
+            </w:pPr>
+            <w:r>
+              <w:t>10</w:t>
+            </w:r>
+          </w:p>
+        </w:tc>
+      </w:tr>
+      <w:tr>
+        <w:tc>
+          <w:tcPr>
+            <w:tcW w:w="3539" w:type="dxa"/>
+          </w:tcPr>
+          <w:p>
+            <w:pPr>
+              <w:jc w:val="center"/>
+            </w:pPr>
+            <w:r>
+              <w:t>2</w:t>
+            </w:r>
+          </w:p>
+        </w:tc>
+        <w:tc>
+          <w:tcPr>
+            <w:tcW w:w="1843" w:type="dxa"/>
+          </w:tcPr>
+          <w:p>
+            <w:pPr>
+              <w:jc w:val="center"/>
+            </w:pPr>
+            <w:r>
+              <w:t>20</w:t>
+            </w:r>
+          </w:p>
+        </w:tc>
+      </w:tr>
+      <w:tr>
+        <w:tc>
+          <w:tcPr>
+            <w:tcW w:w="3539" w:type="dxa"/>
+          </w:tcPr>
+          <w:p>
+            <w:pPr>
+              <w:jc w:val="center"/>
+            </w:pPr>
+            <w:r>
+              <w:t>3</w:t>
+            </w:r>
+          </w:p>
+        </w:tc>
+        <w:tc>
+          <w:tcPr>
+            <w:tcW w:w="1843" w:type="dxa"/>
+          </w:tcPr>
+          <w:p>
+            <w:pPr>
+              <w:jc w:val="center"/>
+            </w:pPr>
+            <w:r>
+              <w:t>30</w:t>
+            </w:r>
+          </w:p>
+        </w:tc>
+      </w:tr>
+      <w:tr>
+        <w:tc>
+          <w:tcPr>
+            <w:tcW w:w="3539" w:type="dxa"/>
+          </w:tcPr>
+          <w:p>
+            <w:pPr>
+              <w:jc w:val="center"/>
+            </w:pPr>
+            <w:r>
+              <w:t>4</w:t>
+            </w:r>
+          </w:p>
+        </w:tc>
+        <w:tc>
+          <w:tcPr>
+            <w:tcW w:w="1843" w:type="dxa"/>
+          </w:tcPr>
+          <w:p>
+            <w:pPr>
+              <w:jc w:val="center"/>
+            </w:pPr>
+            <w:r>
+              <w:t>40</w:t>
+            </w:r>
+          </w:p>
+        </w:tc>
+      </w:tr>
+      <w:tr>
+        <w:tc>
+          <w:tcPr>
+            <w:tcW w:w="3539" w:type="dxa"/>
+          </w:tcPr>
+          <w:p>
+            <w:pPr>
+              <w:jc w:val="center"/>
+            </w:pPr>
+            <w:r>
+              <w:t>5 et +</w:t>
+            </w:r>
+          </w:p>
+        </w:tc>
+        <w:tc>
+          <w:tcPr>
+            <w:tcW w:w="1843" w:type="dxa"/>
+          </w:tcPr>
+          <w:p>
+            <w:pPr>
+              <w:jc w:val="center"/>
+            </w:pPr>
+            <w:r>
+              <w:t>50</w:t>
+            </w:r>
+          </w:p>
+        </w:tc>
+      </w:tr>
+    </w:tbl>
     <w:p/>
     <w:p>
       <w:pPr>
-        <w:pStyle w:val="Titre2"/>
-      </w:pPr>
-      <w:bookmarkStart w:id="17" w:name="_Toc49842120"/>
-      <w:r>
-        <w:t>Le score</w:t>
-      </w:r>
-      <w:bookmarkEnd w:id="17"/>
-    </w:p>
-    <w:p>
-      <w:r>
-        <w:t>Un score est constamment affiché à l’écran. Pour chaque note « classiques » touchées, le score augmente de 30 points. Une note spéciale touchée fera augmenter le score de +</w:t>
+        <w:spacing w:after="0"/>
+      </w:pPr>
+      <w:r>
+        <w:lastRenderedPageBreak/>
+        <w:t>Une note spéciale</w:t>
+      </w:r>
+      <w:r>
+        <w:t xml:space="preserve"> « +100 »</w:t>
+      </w:r>
+      <w:r>
+        <w:t xml:space="preserve"> fera augmenter le score de </w:t>
       </w:r>
       <w:r>
         <w:t>1</w:t>
       </w:r>
       <w:r>
-        <w:t>0 points.</w:t>
-      </w:r>
+        <w:t>0</w:t>
+      </w:r>
+      <w:r>
+        <w:t xml:space="preserve">0 </w:t>
+      </w:r>
+      <w:r>
+        <w:t>points</w:t>
+      </w:r>
+      <w:r>
+        <w:t xml:space="preserve"> si touchée.</w:t>
+      </w:r>
+    </w:p>
+    <w:p>
+      <w:r>
+        <w:t>Il n’y a pas de limite maximale au score.</w:t>
+      </w:r>
+    </w:p>
+    <w:p>
+      <w:pPr>
+        <w:pStyle w:val="Titre3"/>
+      </w:pPr>
+      <w:r>
+        <w:t>Implémentation</w:t>
+      </w:r>
+    </w:p>
+    <w:p>
+      <w:pPr>
+        <w:spacing w:after="0"/>
+      </w:pPr>
+      <w:r>
+        <w:t>Un scripte nommé « </w:t>
+      </w:r>
+      <w:proofErr w:type="spellStart"/>
+      <w:r>
+        <w:t>scoreScript</w:t>
+      </w:r>
+      <w:proofErr w:type="spellEnd"/>
+      <w:r>
+        <w:t xml:space="preserve"> </w:t>
+      </w:r>
+      <w:proofErr w:type="spellStart"/>
+      <w:r>
+        <w:t>G.cs</w:t>
+      </w:r>
+      <w:proofErr w:type="spellEnd"/>
+      <w:r>
+        <w:t> » est assigné à la roue de gauche.</w:t>
+      </w:r>
+    </w:p>
+    <w:p>
+      <w:pPr>
+        <w:spacing w:after="0"/>
+      </w:pPr>
+      <w:r>
+        <w:t>Un scripte nommé « </w:t>
+      </w:r>
+      <w:proofErr w:type="spellStart"/>
+      <w:r>
+        <w:t>scoreScript</w:t>
+      </w:r>
+      <w:proofErr w:type="spellEnd"/>
+      <w:r>
+        <w:t xml:space="preserve"> </w:t>
+      </w:r>
+      <w:proofErr w:type="spellStart"/>
+      <w:r>
+        <w:t>D</w:t>
+      </w:r>
+      <w:r>
+        <w:t>.cs</w:t>
+      </w:r>
+      <w:proofErr w:type="spellEnd"/>
+      <w:r>
+        <w:t xml:space="preserve"> » est assigné à la roue de </w:t>
+      </w:r>
+      <w:r>
+        <w:t>droite</w:t>
+      </w:r>
+      <w:r>
+        <w:t>.</w:t>
+      </w:r>
+    </w:p>
+    <w:p>
+      <w:pPr>
+        <w:spacing w:after="0"/>
+      </w:pPr>
+    </w:p>
+    <w:p>
+      <w:pPr>
+        <w:spacing w:after="0"/>
+      </w:pPr>
+      <w:r>
+        <w:t>Les 2 classes sont composées</w:t>
+      </w:r>
+      <w:r>
+        <w:t xml:space="preserve"> du même code</w:t>
+      </w:r>
+      <w:r>
+        <w:t xml:space="preserve"> :</w:t>
+      </w:r>
+    </w:p>
+    <w:p>
+      <w:pPr>
+        <w:spacing w:after="0"/>
+      </w:pPr>
+    </w:p>
+    <w:bookmarkStart w:id="20" w:name="_MON_1660562017"/>
+    <w:bookmarkEnd w:id="20"/>
+    <w:p>
+      <w:pPr>
+        <w:spacing w:after="0"/>
+      </w:pPr>
+      <w:r>
+        <w:object w:dxaOrig="9072" w:dyaOrig="5208" w14:anchorId="363AEEF1">
+          <v:shape id="_x0000_i1036" type="#_x0000_t75" style="width:453.6pt;height:260.4pt" o:ole="">
+            <v:imagedata r:id="rId29" o:title=""/>
+          </v:shape>
+          <o:OLEObject Type="Embed" ProgID="Word.OpenDocumentText.12" ShapeID="_x0000_i1036" DrawAspect="Content" ObjectID="_1660562611" r:id="rId30"/>
+        </w:object>
+      </w:r>
+    </w:p>
+    <w:p>
+      <w:pPr>
+        <w:pStyle w:val="PrformatHTML"/>
+        <w:shd w:val="clear" w:color="auto" w:fill="FFFFFF"/>
+        <w:rPr>
+          <w:rFonts w:asciiTheme="minorHAnsi" w:hAnsiTheme="minorHAnsi" w:cstheme="minorHAnsi"/>
+          <w:sz w:val="22"/>
+          <w:szCs w:val="22"/>
+        </w:rPr>
+      </w:pPr>
+      <w:r>
+        <w:rPr>
+          <w:rFonts w:asciiTheme="minorHAnsi" w:hAnsiTheme="minorHAnsi" w:cstheme="minorHAnsi"/>
+          <w:sz w:val="22"/>
+          <w:szCs w:val="22"/>
+        </w:rPr>
+        <w:t xml:space="preserve">La variable </w:t>
+      </w:r>
+      <w:proofErr w:type="spellStart"/>
+      <w:r>
+        <w:rPr>
+          <w:rFonts w:asciiTheme="minorHAnsi" w:hAnsiTheme="minorHAnsi" w:cstheme="minorHAnsi"/>
+          <w:sz w:val="22"/>
+          <w:szCs w:val="22"/>
+        </w:rPr>
+        <w:t>scoreValue</w:t>
+      </w:r>
+      <w:proofErr w:type="spellEnd"/>
+      <w:r>
+        <w:rPr>
+          <w:rFonts w:asciiTheme="minorHAnsi" w:hAnsiTheme="minorHAnsi" w:cstheme="minorHAnsi"/>
+          <w:sz w:val="22"/>
+          <w:szCs w:val="22"/>
+        </w:rPr>
+        <w:t xml:space="preserve"> contient le score sous forme d’entier.</w:t>
+      </w:r>
+    </w:p>
+    <w:p>
+      <w:pPr>
+        <w:pStyle w:val="PrformatHTML"/>
+        <w:shd w:val="clear" w:color="auto" w:fill="FFFFFF"/>
+        <w:rPr>
+          <w:rFonts w:asciiTheme="minorHAnsi" w:hAnsiTheme="minorHAnsi" w:cstheme="minorHAnsi"/>
+          <w:sz w:val="22"/>
+          <w:szCs w:val="22"/>
+        </w:rPr>
+      </w:pPr>
+      <w:r>
+        <w:rPr>
+          <w:rFonts w:asciiTheme="minorHAnsi" w:hAnsiTheme="minorHAnsi" w:cstheme="minorHAnsi"/>
+          <w:sz w:val="22"/>
+          <w:szCs w:val="22"/>
+        </w:rPr>
+        <w:t>L’objet score</w:t>
+      </w:r>
+      <w:r>
+        <w:rPr>
+          <w:rFonts w:asciiTheme="minorHAnsi" w:hAnsiTheme="minorHAnsi" w:cstheme="minorHAnsi"/>
+          <w:sz w:val="22"/>
+          <w:szCs w:val="22"/>
+        </w:rPr>
+        <w:t xml:space="preserve"> est l’</w:t>
+      </w:r>
+      <w:proofErr w:type="spellStart"/>
+      <w:r>
+        <w:rPr>
+          <w:rFonts w:asciiTheme="minorHAnsi" w:hAnsiTheme="minorHAnsi" w:cstheme="minorHAnsi"/>
+          <w:sz w:val="22"/>
+          <w:szCs w:val="22"/>
+        </w:rPr>
+        <w:t>editText</w:t>
+      </w:r>
+      <w:proofErr w:type="spellEnd"/>
+      <w:r>
+        <w:rPr>
+          <w:rFonts w:asciiTheme="minorHAnsi" w:hAnsiTheme="minorHAnsi" w:cstheme="minorHAnsi"/>
+          <w:sz w:val="22"/>
+          <w:szCs w:val="22"/>
+        </w:rPr>
+        <w:t xml:space="preserve">, ici de type </w:t>
+      </w:r>
+      <w:proofErr w:type="spellStart"/>
+      <w:r>
+        <w:rPr>
+          <w:rFonts w:asciiTheme="minorHAnsi" w:hAnsiTheme="minorHAnsi" w:cstheme="minorHAnsi"/>
+          <w:sz w:val="22"/>
+          <w:szCs w:val="22"/>
+        </w:rPr>
+        <w:t>TextMeshProGUI</w:t>
+      </w:r>
+      <w:proofErr w:type="spellEnd"/>
+      <w:r>
+        <w:rPr>
+          <w:rFonts w:asciiTheme="minorHAnsi" w:hAnsiTheme="minorHAnsi" w:cstheme="minorHAnsi"/>
+          <w:sz w:val="22"/>
+          <w:szCs w:val="22"/>
+        </w:rPr>
+        <w:t>.</w:t>
+      </w:r>
+    </w:p>
+    <w:p>
+      <w:pPr>
+        <w:pStyle w:val="PrformatHTML"/>
+        <w:shd w:val="clear" w:color="auto" w:fill="FFFFFF"/>
+        <w:rPr>
+          <w:rFonts w:asciiTheme="minorHAnsi" w:hAnsiTheme="minorHAnsi" w:cstheme="minorHAnsi"/>
+          <w:sz w:val="22"/>
+          <w:szCs w:val="22"/>
+        </w:rPr>
+      </w:pPr>
+    </w:p>
+    <w:p>
+      <w:pPr>
+        <w:pStyle w:val="PrformatHTML"/>
+        <w:shd w:val="clear" w:color="auto" w:fill="FFFFFF"/>
+        <w:rPr>
+          <w:rFonts w:asciiTheme="minorHAnsi" w:hAnsiTheme="minorHAnsi" w:cstheme="minorHAnsi"/>
+          <w:sz w:val="22"/>
+          <w:szCs w:val="22"/>
+        </w:rPr>
+      </w:pPr>
+      <w:r>
+        <w:rPr>
+          <w:rFonts w:asciiTheme="minorHAnsi" w:hAnsiTheme="minorHAnsi" w:cstheme="minorHAnsi"/>
+          <w:sz w:val="22"/>
+          <w:szCs w:val="22"/>
+        </w:rPr>
+        <w:t>Il ne reste plus qu’à assigner l’</w:t>
+      </w:r>
+      <w:proofErr w:type="spellStart"/>
+      <w:r>
+        <w:rPr>
+          <w:rFonts w:asciiTheme="minorHAnsi" w:hAnsiTheme="minorHAnsi" w:cstheme="minorHAnsi"/>
+          <w:sz w:val="22"/>
+          <w:szCs w:val="22"/>
+        </w:rPr>
+        <w:t>editText</w:t>
+      </w:r>
+      <w:proofErr w:type="spellEnd"/>
+      <w:r>
+        <w:rPr>
+          <w:rFonts w:asciiTheme="minorHAnsi" w:hAnsiTheme="minorHAnsi" w:cstheme="minorHAnsi"/>
+          <w:sz w:val="22"/>
+          <w:szCs w:val="22"/>
+        </w:rPr>
+        <w:t xml:space="preserve"> au bon composant (dans la fonction start), et à recharger à chaque image par seconde le score (dans la fonction Update).</w:t>
+      </w:r>
+    </w:p>
+    <w:p>
+      <w:pPr>
+        <w:pStyle w:val="PrformatHTML"/>
+        <w:shd w:val="clear" w:color="auto" w:fill="FFFFFF"/>
+        <w:rPr>
+          <w:rFonts w:asciiTheme="minorHAnsi" w:hAnsiTheme="minorHAnsi" w:cstheme="minorHAnsi"/>
+          <w:sz w:val="22"/>
+          <w:szCs w:val="22"/>
+        </w:rPr>
+      </w:pPr>
+    </w:p>
+    <w:p>
+      <w:pPr>
+        <w:pStyle w:val="PrformatHTML"/>
+        <w:shd w:val="clear" w:color="auto" w:fill="FFFFFF"/>
+        <w:rPr>
+          <w:rFonts w:asciiTheme="minorHAnsi" w:hAnsiTheme="minorHAnsi" w:cstheme="minorHAnsi"/>
+          <w:sz w:val="22"/>
+          <w:szCs w:val="22"/>
+        </w:rPr>
+      </w:pPr>
+      <w:r>
+        <w:rPr>
+          <w:rFonts w:asciiTheme="minorHAnsi" w:hAnsiTheme="minorHAnsi" w:cstheme="minorHAnsi"/>
+          <w:sz w:val="22"/>
+          <w:szCs w:val="22"/>
+        </w:rPr>
+        <w:t xml:space="preserve">Désormais, a chaque fois que l’on manipulera le score, on utilisera la variable score de ce script -&gt; </w:t>
+      </w:r>
+      <w:proofErr w:type="spellStart"/>
+      <w:r>
+        <w:rPr>
+          <w:rFonts w:asciiTheme="minorHAnsi" w:hAnsiTheme="minorHAnsi" w:cstheme="minorHAnsi"/>
+          <w:sz w:val="22"/>
+          <w:szCs w:val="22"/>
+        </w:rPr>
+        <w:t>scoreScriptG.scoreValue</w:t>
+      </w:r>
+      <w:proofErr w:type="spellEnd"/>
+      <w:r>
+        <w:rPr>
+          <w:rFonts w:asciiTheme="minorHAnsi" w:hAnsiTheme="minorHAnsi" w:cstheme="minorHAnsi"/>
+          <w:sz w:val="22"/>
+          <w:szCs w:val="22"/>
+        </w:rPr>
+        <w:t xml:space="preserve"> = </w:t>
+      </w:r>
+      <w:proofErr w:type="gramStart"/>
+      <w:r>
+        <w:rPr>
+          <w:rFonts w:asciiTheme="minorHAnsi" w:hAnsiTheme="minorHAnsi" w:cstheme="minorHAnsi"/>
+          <w:sz w:val="22"/>
+          <w:szCs w:val="22"/>
+        </w:rPr>
+        <w:t>x;.</w:t>
+      </w:r>
+      <w:proofErr w:type="gramEnd"/>
+    </w:p>
+    <w:p>
+      <w:pPr>
+        <w:pStyle w:val="PrformatHTML"/>
+        <w:shd w:val="clear" w:color="auto" w:fill="FFFFFF"/>
+        <w:rPr>
+          <w:rFonts w:asciiTheme="minorHAnsi" w:hAnsiTheme="minorHAnsi" w:cstheme="minorHAnsi"/>
+          <w:sz w:val="22"/>
+          <w:szCs w:val="22"/>
+        </w:rPr>
+      </w:pPr>
+      <w:r>
+        <w:rPr>
+          <w:rFonts w:asciiTheme="minorHAnsi" w:hAnsiTheme="minorHAnsi" w:cstheme="minorHAnsi"/>
+          <w:sz w:val="22"/>
+          <w:szCs w:val="22"/>
+        </w:rPr>
+        <w:t xml:space="preserve">Il en va de même pour la roue de droite avec </w:t>
+      </w:r>
+      <w:proofErr w:type="spellStart"/>
+      <w:r>
+        <w:rPr>
+          <w:rFonts w:asciiTheme="minorHAnsi" w:hAnsiTheme="minorHAnsi" w:cstheme="minorHAnsi"/>
+          <w:sz w:val="22"/>
+          <w:szCs w:val="22"/>
+        </w:rPr>
+        <w:t>scoreScript</w:t>
+      </w:r>
+      <w:r>
+        <w:rPr>
+          <w:rFonts w:asciiTheme="minorHAnsi" w:hAnsiTheme="minorHAnsi" w:cstheme="minorHAnsi"/>
+          <w:sz w:val="22"/>
+          <w:szCs w:val="22"/>
+        </w:rPr>
+        <w:t>D</w:t>
+      </w:r>
+      <w:r>
+        <w:rPr>
+          <w:rFonts w:asciiTheme="minorHAnsi" w:hAnsiTheme="minorHAnsi" w:cstheme="minorHAnsi"/>
+          <w:sz w:val="22"/>
+          <w:szCs w:val="22"/>
+        </w:rPr>
+        <w:t>.scoreValue</w:t>
+      </w:r>
+      <w:proofErr w:type="spellEnd"/>
+      <w:r>
+        <w:rPr>
+          <w:rFonts w:asciiTheme="minorHAnsi" w:hAnsiTheme="minorHAnsi" w:cstheme="minorHAnsi"/>
+          <w:sz w:val="22"/>
+          <w:szCs w:val="22"/>
+        </w:rPr>
+        <w:t xml:space="preserve"> = </w:t>
+      </w:r>
+      <w:proofErr w:type="gramStart"/>
+      <w:r>
+        <w:rPr>
+          <w:rFonts w:asciiTheme="minorHAnsi" w:hAnsiTheme="minorHAnsi" w:cstheme="minorHAnsi"/>
+          <w:sz w:val="22"/>
+          <w:szCs w:val="22"/>
+        </w:rPr>
+        <w:t>x;.</w:t>
+      </w:r>
+      <w:proofErr w:type="gramEnd"/>
+    </w:p>
+    <w:p>
+      <w:pPr>
+        <w:spacing w:after="0"/>
+      </w:pPr>
     </w:p>
     <w:p/>
     <w:sectPr>
-      <w:footerReference w:type="default" r:id="rId27"/>
+      <w:footerReference w:type="default" r:id="rId31"/>
       <w:pgSz w:w="11906" w:h="16838"/>
       <w:pgMar w:top="1417" w:right="1417" w:bottom="1417" w:left="1417" w:header="708" w:footer="708" w:gutter="0"/>
       <w:cols w:space="708"/>
@@ -3340,6 +4128,7 @@
         <w:docPartUnique/>
       </w:docPartObj>
     </w:sdtPr>
+    <w:sdtEndPr/>
     <w:sdtContent>
       <w:p>
         <w:pPr>
@@ -3403,6 +4192,119 @@
 <file path=word/numbering.xml><?xml version="1.0" encoding="utf-8"?>
 <w:numbering xmlns:wpc="http://schemas.microsoft.com/office/word/2010/wordprocessingCanvas" xmlns:cx="http://schemas.microsoft.com/office/drawing/2014/chartex" xmlns:cx1="http://schemas.microsoft.com/office/drawing/2015/9/8/chartex" xmlns:cx2="http://schemas.microsoft.com/office/drawing/2015/10/21/chartex" xmlns:cx3="http://schemas.microsoft.com/office/drawing/2016/5/9/chartex" xmlns:cx4="http://schemas.microsoft.com/office/drawing/2016/5/10/chartex" xmlns:cx5="http://schemas.microsoft.com/office/drawing/2016/5/11/chartex" xmlns:cx6="http://schemas.microsoft.com/office/drawing/2016/5/12/chartex" xmlns:cx7="http://schemas.microsoft.com/office/drawing/2016/5/13/chartex" xmlns:cx8="http://schemas.microsoft.com/office/drawing/2016/5/14/chartex" xmlns:mc="http://schemas.openxmlformats.org/markup-compatibility/2006" xmlns:aink="http://schemas.microsoft.com/office/drawing/2016/ink" xmlns:am3d="http://schemas.microsoft.com/office/drawing/2017/model3d" xmlns:o="urn:schemas-microsoft-com:office:office" xmlns:r="http://schemas.openxmlformats.org/officeDocument/2006/relationships" xmlns:m="http://schemas.openxmlformats.org/officeDocument/2006/math" xmlns:v="urn:schemas-microsoft-com:vml" xmlns:wp14="http://schemas.microsoft.com/office/word/2010/wordprocessingDrawing" xmlns:wp="http://schemas.openxmlformats.org/drawingml/2006/wordprocessingDrawing" xmlns:w10="urn:schemas-microsoft-com:office:word" xmlns:w="http://schemas.openxmlformats.org/wordprocessingml/2006/main" xmlns:w14="http://schemas.microsoft.com/office/word/2010/wordml" xmlns:w15="http://schemas.microsoft.com/office/word/2012/wordml" xmlns:w16cex="http://schemas.microsoft.com/office/word/2018/wordml/cex" xmlns:w16cid="http://schemas.microsoft.com/office/word/2016/wordml/cid" xmlns:w16="http://schemas.microsoft.com/office/word/2018/wordml" xmlns:w16se="http://schemas.microsoft.com/office/word/2015/wordml/symex" xmlns:wpg="http://schemas.microsoft.com/office/word/2010/wordprocessingGroup" xmlns:wpi="http://schemas.microsoft.com/office/word/2010/wordprocessingInk" xmlns:wne="http://schemas.microsoft.com/office/word/2006/wordml" xmlns:wps="http://schemas.microsoft.com/office/word/2010/wordprocessingShape" mc:Ignorable="w14 w15 w16se w16cid w16 w16cex wp14">
   <w:abstractNum w:abstractNumId="0" w15:restartNumberingAfterBreak="0">
+    <w:nsid w:val="385603BB"/>
+    <w:multiLevelType w:val="hybridMultilevel"/>
+    <w:tmpl w:val="7A3A7108"/>
+    <w:lvl w:ilvl="0" w:tplc="638A1074">
+      <w:start w:val="1"/>
+      <w:numFmt w:val="bullet"/>
+      <w:lvlText w:val="-"/>
+      <w:lvlJc w:val="left"/>
+      <w:pPr>
+        <w:ind w:left="720" w:hanging="360"/>
+      </w:pPr>
+      <w:rPr>
+        <w:rFonts w:ascii="Calibri" w:eastAsiaTheme="minorHAnsi" w:hAnsi="Calibri" w:cs="Calibri" w:hint="default"/>
+      </w:rPr>
+    </w:lvl>
+    <w:lvl w:ilvl="1" w:tplc="100C0003" w:tentative="1">
+      <w:start w:val="1"/>
+      <w:numFmt w:val="bullet"/>
+      <w:lvlText w:val="o"/>
+      <w:lvlJc w:val="left"/>
+      <w:pPr>
+        <w:ind w:left="1440" w:hanging="360"/>
+      </w:pPr>
+      <w:rPr>
+        <w:rFonts w:ascii="Courier New" w:hAnsi="Courier New" w:cs="Courier New" w:hint="default"/>
+      </w:rPr>
+    </w:lvl>
+    <w:lvl w:ilvl="2" w:tplc="100C0005" w:tentative="1">
+      <w:start w:val="1"/>
+      <w:numFmt w:val="bullet"/>
+      <w:lvlText w:val=""/>
+      <w:lvlJc w:val="left"/>
+      <w:pPr>
+        <w:ind w:left="2160" w:hanging="360"/>
+      </w:pPr>
+      <w:rPr>
+        <w:rFonts w:ascii="Wingdings" w:hAnsi="Wingdings" w:hint="default"/>
+      </w:rPr>
+    </w:lvl>
+    <w:lvl w:ilvl="3" w:tplc="100C0001" w:tentative="1">
+      <w:start w:val="1"/>
+      <w:numFmt w:val="bullet"/>
+      <w:lvlText w:val=""/>
+      <w:lvlJc w:val="left"/>
+      <w:pPr>
+        <w:ind w:left="2880" w:hanging="360"/>
+      </w:pPr>
+      <w:rPr>
+        <w:rFonts w:ascii="Symbol" w:hAnsi="Symbol" w:hint="default"/>
+      </w:rPr>
+    </w:lvl>
+    <w:lvl w:ilvl="4" w:tplc="100C0003" w:tentative="1">
+      <w:start w:val="1"/>
+      <w:numFmt w:val="bullet"/>
+      <w:lvlText w:val="o"/>
+      <w:lvlJc w:val="left"/>
+      <w:pPr>
+        <w:ind w:left="3600" w:hanging="360"/>
+      </w:pPr>
+      <w:rPr>
+        <w:rFonts w:ascii="Courier New" w:hAnsi="Courier New" w:cs="Courier New" w:hint="default"/>
+      </w:rPr>
+    </w:lvl>
+    <w:lvl w:ilvl="5" w:tplc="100C0005" w:tentative="1">
+      <w:start w:val="1"/>
+      <w:numFmt w:val="bullet"/>
+      <w:lvlText w:val=""/>
+      <w:lvlJc w:val="left"/>
+      <w:pPr>
+        <w:ind w:left="4320" w:hanging="360"/>
+      </w:pPr>
+      <w:rPr>
+        <w:rFonts w:ascii="Wingdings" w:hAnsi="Wingdings" w:hint="default"/>
+      </w:rPr>
+    </w:lvl>
+    <w:lvl w:ilvl="6" w:tplc="100C0001" w:tentative="1">
+      <w:start w:val="1"/>
+      <w:numFmt w:val="bullet"/>
+      <w:lvlText w:val=""/>
+      <w:lvlJc w:val="left"/>
+      <w:pPr>
+        <w:ind w:left="5040" w:hanging="360"/>
+      </w:pPr>
+      <w:rPr>
+        <w:rFonts w:ascii="Symbol" w:hAnsi="Symbol" w:hint="default"/>
+      </w:rPr>
+    </w:lvl>
+    <w:lvl w:ilvl="7" w:tplc="100C0003" w:tentative="1">
+      <w:start w:val="1"/>
+      <w:numFmt w:val="bullet"/>
+      <w:lvlText w:val="o"/>
+      <w:lvlJc w:val="left"/>
+      <w:pPr>
+        <w:ind w:left="5760" w:hanging="360"/>
+      </w:pPr>
+      <w:rPr>
+        <w:rFonts w:ascii="Courier New" w:hAnsi="Courier New" w:cs="Courier New" w:hint="default"/>
+      </w:rPr>
+    </w:lvl>
+    <w:lvl w:ilvl="8" w:tplc="100C0005" w:tentative="1">
+      <w:start w:val="1"/>
+      <w:numFmt w:val="bullet"/>
+      <w:lvlText w:val=""/>
+      <w:lvlJc w:val="left"/>
+      <w:pPr>
+        <w:ind w:left="6480" w:hanging="360"/>
+      </w:pPr>
+      <w:rPr>
+        <w:rFonts w:ascii="Wingdings" w:hAnsi="Wingdings" w:hint="default"/>
+      </w:rPr>
+    </w:lvl>
+  </w:abstractNum>
+  <w:abstractNum w:abstractNumId="1" w15:restartNumberingAfterBreak="0">
     <w:nsid w:val="4ECC40EE"/>
     <w:multiLevelType w:val="hybridMultilevel"/>
     <w:tmpl w:val="62282414"/>
@@ -3515,7 +4417,7 @@
       </w:rPr>
     </w:lvl>
   </w:abstractNum>
-  <w:abstractNum w:abstractNumId="1" w15:restartNumberingAfterBreak="0">
+  <w:abstractNum w:abstractNumId="2" w15:restartNumberingAfterBreak="0">
     <w:nsid w:val="56D03CF1"/>
     <w:multiLevelType w:val="hybridMultilevel"/>
     <w:tmpl w:val="53B843A2"/>
@@ -3627,7 +4529,7 @@
       </w:rPr>
     </w:lvl>
   </w:abstractNum>
-  <w:abstractNum w:abstractNumId="2" w15:restartNumberingAfterBreak="0">
+  <w:abstractNum w:abstractNumId="3" w15:restartNumberingAfterBreak="0">
     <w:nsid w:val="66587843"/>
     <w:multiLevelType w:val="hybridMultilevel"/>
     <w:tmpl w:val="D8606004"/>
@@ -3717,13 +4619,16 @@
     </w:lvl>
   </w:abstractNum>
   <w:num w:numId="1">
+    <w:abstractNumId w:val="2"/>
+  </w:num>
+  <w:num w:numId="2">
     <w:abstractNumId w:val="1"/>
   </w:num>
-  <w:num w:numId="2">
+  <w:num w:numId="3">
+    <w:abstractNumId w:val="3"/>
+  </w:num>
+  <w:num w:numId="4">
     <w:abstractNumId w:val="0"/>
-  </w:num>
-  <w:num w:numId="3">
-    <w:abstractNumId w:val="2"/>
   </w:num>
 </w:numbering>
 </file>
@@ -4170,6 +5075,28 @@
       <w:szCs w:val="26"/>
     </w:rPr>
   </w:style>
+  <w:style w:type="paragraph" w:styleId="Titre3">
+    <w:name w:val="heading 3"/>
+    <w:basedOn w:val="Normal"/>
+    <w:next w:val="Normal"/>
+    <w:link w:val="Titre3Car"/>
+    <w:uiPriority w:val="9"/>
+    <w:unhideWhenUsed/>
+    <w:qFormat/>
+    <w:rsid w:val="00460A54"/>
+    <w:pPr>
+      <w:keepNext/>
+      <w:keepLines/>
+      <w:spacing w:before="40" w:after="0"/>
+      <w:outlineLvl w:val="2"/>
+    </w:pPr>
+    <w:rPr>
+      <w:rFonts w:asciiTheme="majorHAnsi" w:eastAsiaTheme="majorEastAsia" w:hAnsiTheme="majorHAnsi" w:cstheme="majorBidi"/>
+      <w:color w:val="1F3763" w:themeColor="accent1" w:themeShade="7F"/>
+      <w:sz w:val="24"/>
+      <w:szCs w:val="24"/>
+    </w:rPr>
+  </w:style>
   <w:style w:type="character" w:default="1" w:styleId="Policepardfaut">
     <w:name w:val="Default Paragraph Font"/>
     <w:uiPriority w:val="1"/>
@@ -4348,6 +5275,69 @@
     <w:link w:val="Pieddepage"/>
     <w:uiPriority w:val="99"/>
     <w:rsid w:val="000A36EA"/>
+  </w:style>
+  <w:style w:type="character" w:customStyle="1" w:styleId="Titre3Car">
+    <w:name w:val="Titre 3 Car"/>
+    <w:basedOn w:val="Policepardfaut"/>
+    <w:link w:val="Titre3"/>
+    <w:uiPriority w:val="9"/>
+    <w:rsid w:val="00460A54"/>
+    <w:rPr>
+      <w:rFonts w:asciiTheme="majorHAnsi" w:eastAsiaTheme="majorEastAsia" w:hAnsiTheme="majorHAnsi" w:cstheme="majorBidi"/>
+      <w:color w:val="1F3763" w:themeColor="accent1" w:themeShade="7F"/>
+      <w:sz w:val="24"/>
+      <w:szCs w:val="24"/>
+    </w:rPr>
+  </w:style>
+  <w:style w:type="paragraph" w:styleId="PrformatHTML">
+    <w:name w:val="HTML Preformatted"/>
+    <w:basedOn w:val="Normal"/>
+    <w:link w:val="PrformatHTMLCar"/>
+    <w:uiPriority w:val="99"/>
+    <w:semiHidden/>
+    <w:unhideWhenUsed/>
+    <w:rsid w:val="00840686"/>
+    <w:pPr>
+      <w:tabs>
+        <w:tab w:val="left" w:pos="916"/>
+        <w:tab w:val="left" w:pos="1832"/>
+        <w:tab w:val="left" w:pos="2748"/>
+        <w:tab w:val="left" w:pos="3664"/>
+        <w:tab w:val="left" w:pos="4580"/>
+        <w:tab w:val="left" w:pos="5496"/>
+        <w:tab w:val="left" w:pos="6412"/>
+        <w:tab w:val="left" w:pos="7328"/>
+        <w:tab w:val="left" w:pos="8244"/>
+        <w:tab w:val="left" w:pos="9160"/>
+        <w:tab w:val="left" w:pos="10076"/>
+        <w:tab w:val="left" w:pos="10992"/>
+        <w:tab w:val="left" w:pos="11908"/>
+        <w:tab w:val="left" w:pos="12824"/>
+        <w:tab w:val="left" w:pos="13740"/>
+        <w:tab w:val="left" w:pos="14656"/>
+      </w:tabs>
+      <w:spacing w:after="0" w:line="240" w:lineRule="auto"/>
+    </w:pPr>
+    <w:rPr>
+      <w:rFonts w:ascii="Courier New" w:eastAsia="Times New Roman" w:hAnsi="Courier New" w:cs="Courier New"/>
+      <w:sz w:val="20"/>
+      <w:szCs w:val="20"/>
+      <w:lang w:eastAsia="fr-CH"/>
+    </w:rPr>
+  </w:style>
+  <w:style w:type="character" w:customStyle="1" w:styleId="PrformatHTMLCar">
+    <w:name w:val="Préformaté HTML Car"/>
+    <w:basedOn w:val="Policepardfaut"/>
+    <w:link w:val="PrformatHTML"/>
+    <w:uiPriority w:val="99"/>
+    <w:semiHidden/>
+    <w:rsid w:val="00840686"/>
+    <w:rPr>
+      <w:rFonts w:ascii="Courier New" w:eastAsia="Times New Roman" w:hAnsi="Courier New" w:cs="Courier New"/>
+      <w:sz w:val="20"/>
+      <w:szCs w:val="20"/>
+      <w:lang w:eastAsia="fr-CH"/>
+    </w:rPr>
   </w:style>
 </w:styles>
 </file>

</xml_diff>